<commit_message>
clear button and several errors
</commit_message>
<xml_diff>
--- a/Asennus ja käyttöohje.docx
+++ b/Asennus ja käyttöohje.docx
@@ -7,15 +7,15 @@
         <w:pStyle w:val="Otsikko1"/>
       </w:pPr>
       <w:r>
-        <w:t>SOK-</w:t>
-      </w:r>
-      <w:proofErr w:type="spellStart"/>
-      <w:r>
-        <w:t>export</w:t>
-      </w:r>
-      <w:proofErr w:type="spellEnd"/>
-      <w:r>
-        <w:t xml:space="preserve"> ohjelman asennus- ja käyttöohje</w:t>
+        <w:t>SOK-export ohjelman asennus- ja käyttöohje</w:t>
+      </w:r>
+    </w:p>
+    <w:p>
+      <w:pPr>
+        <w:pStyle w:val="Otsikko1"/>
+      </w:pPr>
+      <w:r>
+        <w:t>Python asennus</w:t>
       </w:r>
     </w:p>
     <w:p>
@@ -189,7 +189,6 @@
         </w:numPr>
       </w:pPr>
       <w:r>
-        <w:lastRenderedPageBreak/>
         <w:t>Nyt palaa ohjelmiston kansioon ja avaa Uusi tekstitiedosto niminen tiedosto muistio-ohjelmalla.</w:t>
       </w:r>
     </w:p>
@@ -260,13 +259,14 @@
         </w:numPr>
       </w:pPr>
       <w:r>
-        <w:t xml:space="preserve"> Nyt liitä tekstiasiakirjassa valmiiksi olevien lainausmerkkien väliin ohjelmakansion polku. </w:t>
-      </w:r>
-      <w:proofErr w:type="spellStart"/>
-      <w:r>
-        <w:t>Ctr+v</w:t>
-      </w:r>
-      <w:proofErr w:type="spellEnd"/>
+        <w:t xml:space="preserve"> Nyt liitä tekstiasiakirjassa valmiiksi olevien lainausmerkkien </w:t>
+      </w:r>
+      <w:r>
+        <w:t>tilalle</w:t>
+      </w:r>
+      <w:r>
+        <w:t xml:space="preserve"> ohjelmakansion polku. Ctr+v</w:t>
+      </w:r>
     </w:p>
     <w:p>
       <w:r>
@@ -327,6 +327,61 @@
       <w:r>
         <w:t xml:space="preserve"> </w:t>
       </w:r>
+      <w:r>
+        <w:t>Nyt tallenna tiedosto nimellä, siten että nimeät tiedoston miksi haluat ohjelmaa kutsua ja peräliitteeksi .bat</w:t>
+      </w:r>
+    </w:p>
+    <w:p>
+      <w:pPr>
+        <w:pStyle w:val="Luettelokappale"/>
+        <w:ind w:left="360"/>
+      </w:pPr>
+      <w:r>
+        <w:rPr>
+          <w:noProof/>
+        </w:rPr>
+        <w:drawing>
+          <wp:inline distT="0" distB="0" distL="0" distR="0" wp14:anchorId="343D9632" wp14:editId="78B94892">
+            <wp:extent cx="6120130" cy="2136775"/>
+            <wp:effectExtent l="0" t="0" r="0" b="0"/>
+            <wp:docPr id="2" name="Kuva 2"/>
+            <wp:cNvGraphicFramePr>
+              <a:graphicFrameLocks xmlns:a="http://schemas.openxmlformats.org/drawingml/2006/main" noChangeAspect="1"/>
+            </wp:cNvGraphicFramePr>
+            <a:graphic xmlns:a="http://schemas.openxmlformats.org/drawingml/2006/main">
+              <a:graphicData uri="http://schemas.openxmlformats.org/drawingml/2006/picture">
+                <pic:pic xmlns:pic="http://schemas.openxmlformats.org/drawingml/2006/picture">
+                  <pic:nvPicPr>
+                    <pic:cNvPr id="2" name="Kuva 2"/>
+                    <pic:cNvPicPr/>
+                  </pic:nvPicPr>
+                  <pic:blipFill>
+                    <a:blip r:embed="rId9">
+                      <a:extLst>
+                        <a:ext uri="{28A0092B-C50C-407E-A947-70E740481C1C}">
+                          <a14:useLocalDpi xmlns:a14="http://schemas.microsoft.com/office/drawing/2010/main" val="0"/>
+                        </a:ext>
+                      </a:extLst>
+                    </a:blip>
+                    <a:stretch>
+                      <a:fillRect/>
+                    </a:stretch>
+                  </pic:blipFill>
+                  <pic:spPr>
+                    <a:xfrm>
+                      <a:off x="0" y="0"/>
+                      <a:ext cx="6120130" cy="2136775"/>
+                    </a:xfrm>
+                    <a:prstGeom prst="rect">
+                      <a:avLst/>
+                    </a:prstGeom>
+                  </pic:spPr>
+                </pic:pic>
+              </a:graphicData>
+            </a:graphic>
+          </wp:inline>
+        </w:drawing>
+      </w:r>
     </w:p>
     <w:p>
       <w:pPr>
@@ -339,6 +394,9 @@
       <w:r>
         <w:t xml:space="preserve"> </w:t>
       </w:r>
+      <w:r>
+        <w:t>Nyt meillä on pienoisohjelma, joka ajaa SOK exporttaus ohjelman automaattisesti komentoriviltä. Luo juuri luomastasi tiedostosta pikakuvake ja sijoita se johonkin mieluisaan paikkaa, josta haluat ohjelmaa käyttää esim. työpöydälle. Kuvaketta kaksoisklikkaamalla ohjelman kuuluisi käynnistyä.</w:t>
+      </w:r>
     </w:p>
     <w:p>
       <w:pPr>
@@ -397,6 +455,7 @@
         </w:numPr>
       </w:pPr>
       <w:r>
+        <w:lastRenderedPageBreak/>
         <w:t xml:space="preserve"> </w:t>
       </w:r>
     </w:p>

</xml_diff>

<commit_message>
v2 valmis. cdt ja hakuvärin täyttö puuttuvat
</commit_message>
<xml_diff>
--- a/Asennus ja käyttöohje.docx
+++ b/Asennus ja käyttöohje.docx
@@ -4,23 +4,15 @@
   <w:body>
     <w:p>
       <w:pPr>
-        <w:pStyle w:val="Otsikko1"/>
-      </w:pPr>
-      <w:r>
-        <w:t>SOK-</w:t>
-      </w:r>
-      <w:proofErr w:type="spellStart"/>
-      <w:r>
-        <w:t>export</w:t>
-      </w:r>
-      <w:proofErr w:type="spellEnd"/>
-      <w:r>
-        <w:t xml:space="preserve"> ohjelman asennus- ja käyttöohje</w:t>
-      </w:r>
-    </w:p>
-    <w:p>
-      <w:pPr>
-        <w:pStyle w:val="Otsikko1"/>
+        <w:pStyle w:val="Heading1"/>
+      </w:pPr>
+      <w:r>
+        <w:t>SOK-export ohjelman asennus- ja käyttöohje</w:t>
+      </w:r>
+    </w:p>
+    <w:p>
+      <w:pPr>
+        <w:pStyle w:val="Heading1"/>
       </w:pPr>
       <w:r>
         <w:t>Python asennus</w:t>
@@ -28,7 +20,7 @@
     </w:p>
     <w:p>
       <w:pPr>
-        <w:pStyle w:val="Luettelokappale"/>
+        <w:pStyle w:val="ListParagraph"/>
         <w:numPr>
           <w:ilvl w:val="0"/>
           <w:numId w:val="2"/>
@@ -40,7 +32,7 @@
     </w:p>
     <w:p>
       <w:pPr>
-        <w:pStyle w:val="Luettelokappale"/>
+        <w:pStyle w:val="ListParagraph"/>
       </w:pPr>
       <w:r>
         <w:rPr>
@@ -91,7 +83,7 @@
     </w:p>
     <w:p>
       <w:pPr>
-        <w:pStyle w:val="Luettelokappale"/>
+        <w:pStyle w:val="ListParagraph"/>
         <w:numPr>
           <w:ilvl w:val="0"/>
           <w:numId w:val="2"/>
@@ -103,7 +95,7 @@
     </w:p>
     <w:p>
       <w:pPr>
-        <w:pStyle w:val="Luettelokappale"/>
+        <w:pStyle w:val="ListParagraph"/>
       </w:pPr>
       <w:r>
         <w:rPr>
@@ -154,38 +146,22 @@
     </w:p>
     <w:p>
       <w:pPr>
-        <w:pStyle w:val="Luettelokappale"/>
+        <w:pStyle w:val="ListParagraph"/>
         <w:numPr>
           <w:ilvl w:val="0"/>
           <w:numId w:val="2"/>
         </w:numPr>
       </w:pPr>
       <w:r>
-        <w:t xml:space="preserve">Varmistetaan, että python tuli asennettua oikein ja se on myös PATH muuttujassa. Avaa komentokehote </w:t>
-      </w:r>
-      <w:proofErr w:type="spellStart"/>
-      <w:r>
-        <w:t>cmd</w:t>
-      </w:r>
-      <w:proofErr w:type="spellEnd"/>
-      <w:r>
-        <w:t xml:space="preserve"> ja aja komento </w:t>
-      </w:r>
-      <w:r>
-        <w:t xml:space="preserve">(paina </w:t>
-      </w:r>
-      <w:proofErr w:type="spellStart"/>
-      <w:r>
-        <w:t>enter</w:t>
-      </w:r>
-      <w:proofErr w:type="spellEnd"/>
-      <w:r>
-        <w:t>)</w:t>
-      </w:r>
-    </w:p>
-    <w:p>
-      <w:pPr>
-        <w:pStyle w:val="Luettelokappale"/>
+        <w:t xml:space="preserve">Varmistetaan, että python tuli asennettua oikein ja se on myös PATH muuttujassa. Avaa komentokehote cmd ja aja komento </w:t>
+      </w:r>
+      <w:r>
+        <w:t>(paina enter)</w:t>
+      </w:r>
+    </w:p>
+    <w:p>
+      <w:pPr>
+        <w:pStyle w:val="ListParagraph"/>
         <w:rPr>
           <w:rFonts w:ascii="Consolas" w:hAnsi="Consolas"/>
         </w:rPr>
@@ -199,7 +175,7 @@
     </w:p>
     <w:p>
       <w:pPr>
-        <w:pStyle w:val="Luettelokappale"/>
+        <w:pStyle w:val="ListParagraph"/>
       </w:pPr>
       <w:r>
         <w:t xml:space="preserve">Mikäli kehote tulostaa </w:t>
@@ -210,149 +186,215 @@
     </w:p>
     <w:p>
       <w:pPr>
-        <w:pStyle w:val="Luettelokappale"/>
+        <w:pStyle w:val="ListParagraph"/>
         <w:numPr>
           <w:ilvl w:val="0"/>
           <w:numId w:val="2"/>
         </w:numPr>
       </w:pPr>
-    </w:p>
-    <w:p>
-      <w:pPr>
-        <w:pStyle w:val="Luettelokappale"/>
+      <w:r>
+        <w:t xml:space="preserve">Mene osoitteeseen </w:t>
+      </w:r>
+      <w:hyperlink r:id="rId9" w:history="1">
+        <w:r>
+          <w:rPr>
+            <w:rStyle w:val="Hyperlink"/>
+          </w:rPr>
+          <w:t>https://visualstudio.microsoft.com/visual-cpp-build-tools/</w:t>
+        </w:r>
+      </w:hyperlink>
+      <w:r>
+        <w:t xml:space="preserve"> ja lataa Microsoft C++ Build tools asennus ohjelma.</w:t>
+      </w:r>
+    </w:p>
+    <w:p>
+      <w:pPr>
+        <w:pStyle w:val="ListParagraph"/>
         <w:numPr>
           <w:ilvl w:val="0"/>
           <w:numId w:val="2"/>
         </w:numPr>
       </w:pPr>
       <w:r>
-        <w:t>Viimeiseksi on asennettava kaksi python kirjastoa, jotta ohjelma</w:t>
-      </w:r>
-      <w:r>
-        <w:t xml:space="preserve"> voisi</w:t>
-      </w:r>
-      <w:r>
-        <w:t xml:space="preserve"> toimi</w:t>
-      </w:r>
-      <w:r>
-        <w:t>a</w:t>
-      </w:r>
-      <w:r>
-        <w:t xml:space="preserve">. Avaa komentokehote </w:t>
-      </w:r>
-      <w:proofErr w:type="spellStart"/>
-      <w:r>
-        <w:t>cmd</w:t>
-      </w:r>
-      <w:proofErr w:type="spellEnd"/>
-      <w:r>
-        <w:t>.</w:t>
-      </w:r>
-    </w:p>
-    <w:p>
-      <w:pPr>
-        <w:pStyle w:val="Luettelokappale"/>
+        <w:lastRenderedPageBreak/>
+        <w:t xml:space="preserve">Asennus vaiheessa </w:t>
+      </w:r>
+      <w:r>
+        <w:t>Valitse Build tools paketti ja sen sisältä C</w:t>
+      </w:r>
+      <w:r>
+        <w:t>++ työkalut ja asenna. Asennus on n. 4 GT suuruinen ja vie hieman aikaa.</w:t>
+      </w:r>
+    </w:p>
+    <w:p>
+      <w:pPr>
+        <w:pStyle w:val="ListParagraph"/>
+      </w:pPr>
+      <w:r>
+        <w:rPr>
+          <w:noProof/>
+        </w:rPr>
+        <w:drawing>
+          <wp:inline distT="0" distB="0" distL="0" distR="0" wp14:anchorId="03A52F16" wp14:editId="1373F8C9">
+            <wp:extent cx="6120130" cy="3416935"/>
+            <wp:effectExtent l="0" t="0" r="0" b="0"/>
+            <wp:docPr id="7" name="Picture 7" descr="Graphical user interface, text, application&#10;&#10;Description automatically generated"/>
+            <wp:cNvGraphicFramePr>
+              <a:graphicFrameLocks xmlns:a="http://schemas.openxmlformats.org/drawingml/2006/main" noChangeAspect="1"/>
+            </wp:cNvGraphicFramePr>
+            <a:graphic xmlns:a="http://schemas.openxmlformats.org/drawingml/2006/main">
+              <a:graphicData uri="http://schemas.openxmlformats.org/drawingml/2006/picture">
+                <pic:pic xmlns:pic="http://schemas.openxmlformats.org/drawingml/2006/picture">
+                  <pic:nvPicPr>
+                    <pic:cNvPr id="7" name="Picture 7" descr="Graphical user interface, text, application&#10;&#10;Description automatically generated"/>
+                    <pic:cNvPicPr/>
+                  </pic:nvPicPr>
+                  <pic:blipFill>
+                    <a:blip r:embed="rId10">
+                      <a:extLst>
+                        <a:ext uri="{28A0092B-C50C-407E-A947-70E740481C1C}">
+                          <a14:useLocalDpi xmlns:a14="http://schemas.microsoft.com/office/drawing/2010/main" val="0"/>
+                        </a:ext>
+                      </a:extLst>
+                    </a:blip>
+                    <a:stretch>
+                      <a:fillRect/>
+                    </a:stretch>
+                  </pic:blipFill>
+                  <pic:spPr>
+                    <a:xfrm>
+                      <a:off x="0" y="0"/>
+                      <a:ext cx="6120130" cy="3416935"/>
+                    </a:xfrm>
+                    <a:prstGeom prst="rect">
+                      <a:avLst/>
+                    </a:prstGeom>
+                  </pic:spPr>
+                </pic:pic>
+              </a:graphicData>
+            </a:graphic>
+          </wp:inline>
+        </w:drawing>
+      </w:r>
+    </w:p>
+    <w:p>
+      <w:pPr>
+        <w:pStyle w:val="ListParagraph"/>
+      </w:pPr>
+      <w:r>
+        <w:rPr>
+          <w:noProof/>
+        </w:rPr>
+        <w:drawing>
+          <wp:inline distT="0" distB="0" distL="0" distR="0" wp14:anchorId="2E27DF24" wp14:editId="758F4D1F">
+            <wp:extent cx="6120130" cy="3402965"/>
+            <wp:effectExtent l="0" t="0" r="0" b="6985"/>
+            <wp:docPr id="13" name="Picture 13" descr="Graphical user interface, application&#10;&#10;Description automatically generated"/>
+            <wp:cNvGraphicFramePr>
+              <a:graphicFrameLocks xmlns:a="http://schemas.openxmlformats.org/drawingml/2006/main" noChangeAspect="1"/>
+            </wp:cNvGraphicFramePr>
+            <a:graphic xmlns:a="http://schemas.openxmlformats.org/drawingml/2006/main">
+              <a:graphicData uri="http://schemas.openxmlformats.org/drawingml/2006/picture">
+                <pic:pic xmlns:pic="http://schemas.openxmlformats.org/drawingml/2006/picture">
+                  <pic:nvPicPr>
+                    <pic:cNvPr id="13" name="Picture 13" descr="Graphical user interface, application&#10;&#10;Description automatically generated"/>
+                    <pic:cNvPicPr/>
+                  </pic:nvPicPr>
+                  <pic:blipFill>
+                    <a:blip r:embed="rId11">
+                      <a:extLst>
+                        <a:ext uri="{28A0092B-C50C-407E-A947-70E740481C1C}">
+                          <a14:useLocalDpi xmlns:a14="http://schemas.microsoft.com/office/drawing/2010/main" val="0"/>
+                        </a:ext>
+                      </a:extLst>
+                    </a:blip>
+                    <a:stretch>
+                      <a:fillRect/>
+                    </a:stretch>
+                  </pic:blipFill>
+                  <pic:spPr>
+                    <a:xfrm>
+                      <a:off x="0" y="0"/>
+                      <a:ext cx="6120130" cy="3402965"/>
+                    </a:xfrm>
+                    <a:prstGeom prst="rect">
+                      <a:avLst/>
+                    </a:prstGeom>
+                  </pic:spPr>
+                </pic:pic>
+              </a:graphicData>
+            </a:graphic>
+          </wp:inline>
+        </w:drawing>
+      </w:r>
+    </w:p>
+    <w:p>
+      <w:pPr>
+        <w:pStyle w:val="ListParagraph"/>
         <w:numPr>
           <w:ilvl w:val="0"/>
           <w:numId w:val="2"/>
         </w:numPr>
       </w:pPr>
       <w:r>
-        <w:lastRenderedPageBreak/>
+        <w:t>Viimeiseksi on asennettava kaksi python kirjastoa, jotta ohjelma</w:t>
+      </w:r>
+      <w:r>
+        <w:t xml:space="preserve"> voisi</w:t>
+      </w:r>
+      <w:r>
+        <w:t xml:space="preserve"> toimi</w:t>
+      </w:r>
+      <w:r>
+        <w:t>a</w:t>
+      </w:r>
+      <w:r>
+        <w:t>. Avaa komentokehote cmd.</w:t>
+      </w:r>
+    </w:p>
+    <w:p>
+      <w:pPr>
+        <w:pStyle w:val="ListParagraph"/>
+        <w:numPr>
+          <w:ilvl w:val="0"/>
+          <w:numId w:val="2"/>
+        </w:numPr>
+      </w:pPr>
+      <w:r>
         <w:t>Syötä kehotteeseen seuraavat komennot:</w:t>
       </w:r>
     </w:p>
     <w:p>
       <w:pPr>
-        <w:pStyle w:val="Luettelokappale"/>
+        <w:pStyle w:val="ListParagraph"/>
         <w:rPr>
           <w:rFonts w:ascii="Consolas" w:hAnsi="Consolas"/>
         </w:rPr>
       </w:pPr>
-      <w:proofErr w:type="spellStart"/>
       <w:r>
         <w:rPr>
           <w:rFonts w:ascii="Consolas" w:hAnsi="Consolas"/>
         </w:rPr>
-        <w:t>pip</w:t>
-      </w:r>
-      <w:proofErr w:type="spellEnd"/>
-      <w:r>
+        <w:t>pip install pandas</w:t>
+      </w:r>
+    </w:p>
+    <w:p>
+      <w:pPr>
+        <w:pStyle w:val="ListParagraph"/>
         <w:rPr>
           <w:rFonts w:ascii="Consolas" w:hAnsi="Consolas"/>
         </w:rPr>
-        <w:t xml:space="preserve"> </w:t>
-      </w:r>
-      <w:proofErr w:type="spellStart"/>
+      </w:pPr>
       <w:r>
         <w:rPr>
           <w:rFonts w:ascii="Consolas" w:hAnsi="Consolas"/>
         </w:rPr>
-        <w:t>install</w:t>
-      </w:r>
-      <w:proofErr w:type="spellEnd"/>
-      <w:r>
-        <w:rPr>
-          <w:rFonts w:ascii="Consolas" w:hAnsi="Consolas"/>
-        </w:rPr>
-        <w:t xml:space="preserve"> </w:t>
-      </w:r>
-      <w:proofErr w:type="spellStart"/>
-      <w:r>
-        <w:rPr>
-          <w:rFonts w:ascii="Consolas" w:hAnsi="Consolas"/>
-        </w:rPr>
-        <w:t>pandas</w:t>
-      </w:r>
-      <w:proofErr w:type="spellEnd"/>
-    </w:p>
-    <w:p>
-      <w:pPr>
-        <w:pStyle w:val="Luettelokappale"/>
-        <w:rPr>
-          <w:rFonts w:ascii="Consolas" w:hAnsi="Consolas"/>
-        </w:rPr>
-      </w:pPr>
-      <w:proofErr w:type="spellStart"/>
-      <w:r>
-        <w:rPr>
-          <w:rFonts w:ascii="Consolas" w:hAnsi="Consolas"/>
-        </w:rPr>
-        <w:t>pip</w:t>
-      </w:r>
-      <w:proofErr w:type="spellEnd"/>
-      <w:r>
-        <w:rPr>
-          <w:rFonts w:ascii="Consolas" w:hAnsi="Consolas"/>
-        </w:rPr>
-        <w:t xml:space="preserve"> </w:t>
-      </w:r>
-      <w:proofErr w:type="spellStart"/>
-      <w:r>
-        <w:rPr>
-          <w:rFonts w:ascii="Consolas" w:hAnsi="Consolas"/>
-        </w:rPr>
-        <w:t>install</w:t>
-      </w:r>
-      <w:proofErr w:type="spellEnd"/>
-      <w:r>
-        <w:rPr>
-          <w:rFonts w:ascii="Consolas" w:hAnsi="Consolas"/>
-        </w:rPr>
-        <w:t xml:space="preserve"> </w:t>
-      </w:r>
-      <w:proofErr w:type="spellStart"/>
-      <w:r>
-        <w:rPr>
-          <w:rFonts w:ascii="Consolas" w:hAnsi="Consolas"/>
-        </w:rPr>
-        <w:t>openpyxl</w:t>
-      </w:r>
-      <w:proofErr w:type="spellEnd"/>
-    </w:p>
-    <w:p>
-      <w:pPr>
-        <w:pStyle w:val="Luettelokappale"/>
+        <w:t>pip install openpyxl</w:t>
+      </w:r>
+    </w:p>
+    <w:p>
+      <w:pPr>
+        <w:pStyle w:val="ListParagraph"/>
         <w:rPr>
           <w:rFonts w:ascii="Consolas" w:hAnsi="Consolas"/>
         </w:rPr>
@@ -362,6 +404,7 @@
           <w:rFonts w:ascii="Consolas" w:hAnsi="Consolas"/>
           <w:noProof/>
         </w:rPr>
+        <w:lastRenderedPageBreak/>
         <w:drawing>
           <wp:inline distT="0" distB="0" distL="0" distR="0" wp14:anchorId="2D8EE79F" wp14:editId="56F65F8C">
             <wp:extent cx="4114800" cy="3214370"/>
@@ -378,7 +421,7 @@
                     <pic:cNvPicPr/>
                   </pic:nvPicPr>
                   <pic:blipFill rotWithShape="1">
-                    <a:blip r:embed="rId9">
+                    <a:blip r:embed="rId12">
                       <a:extLst>
                         <a:ext uri="{28A0092B-C50C-407E-A947-70E740481C1C}">
                           <a14:useLocalDpi xmlns:a14="http://schemas.microsoft.com/office/drawing/2010/main" val="0"/>
@@ -426,101 +469,33 @@
         </w:rPr>
         <w:t xml:space="preserve">HUOM! Mikäli kirjastojen asennus ei onnistunut, puuttuu tietokoneesta todennäköisesti </w:t>
       </w:r>
-      <w:proofErr w:type="spellStart"/>
       <w:r>
         <w:rPr>
           <w:rFonts w:ascii="Consolas" w:hAnsi="Consolas"/>
           <w:color w:val="C00000"/>
         </w:rPr>
-        <w:t>visual</w:t>
-      </w:r>
-      <w:proofErr w:type="spellEnd"/>
+        <w:t xml:space="preserve">4. ja 5. vaiheessa asennetut </w:t>
+      </w:r>
       <w:r>
         <w:rPr>
           <w:rFonts w:ascii="Consolas" w:hAnsi="Consolas"/>
           <w:color w:val="C00000"/>
         </w:rPr>
-        <w:t xml:space="preserve"> studio </w:t>
-      </w:r>
-      <w:proofErr w:type="spellStart"/>
+        <w:t>visual studio c++ rakennustyökalu</w:t>
+      </w:r>
       <w:r>
         <w:rPr>
           <w:rFonts w:ascii="Consolas" w:hAnsi="Consolas"/>
           <w:color w:val="C00000"/>
         </w:rPr>
-        <w:t>c++</w:t>
-      </w:r>
-      <w:proofErr w:type="spellEnd"/>
+        <w:t>t</w:t>
+      </w:r>
       <w:r>
         <w:rPr>
           <w:rFonts w:ascii="Consolas" w:hAnsi="Consolas"/>
           <w:color w:val="C00000"/>
         </w:rPr>
-        <w:t xml:space="preserve"> rakennustyökaluja. Komentokehote valittaa tässä tapauksessa, että ”</w:t>
-      </w:r>
-      <w:proofErr w:type="spellStart"/>
-      <w:r>
-        <w:rPr>
-          <w:rFonts w:ascii="Consolas" w:hAnsi="Consolas"/>
-          <w:color w:val="C00000"/>
-        </w:rPr>
-        <w:t>could</w:t>
-      </w:r>
-      <w:proofErr w:type="spellEnd"/>
-      <w:r>
-        <w:rPr>
-          <w:rFonts w:ascii="Consolas" w:hAnsi="Consolas"/>
-          <w:color w:val="C00000"/>
-        </w:rPr>
-        <w:t xml:space="preserve"> </w:t>
-      </w:r>
-      <w:proofErr w:type="spellStart"/>
-      <w:r>
-        <w:rPr>
-          <w:rFonts w:ascii="Consolas" w:hAnsi="Consolas"/>
-          <w:color w:val="C00000"/>
-        </w:rPr>
-        <w:t>not</w:t>
-      </w:r>
-      <w:proofErr w:type="spellEnd"/>
-      <w:r>
-        <w:rPr>
-          <w:rFonts w:ascii="Consolas" w:hAnsi="Consolas"/>
-          <w:color w:val="C00000"/>
-        </w:rPr>
-        <w:t xml:space="preserve"> </w:t>
-      </w:r>
-      <w:proofErr w:type="spellStart"/>
-      <w:r>
-        <w:rPr>
-          <w:rFonts w:ascii="Consolas" w:hAnsi="Consolas"/>
-          <w:color w:val="C00000"/>
-        </w:rPr>
-        <w:t>construct</w:t>
-      </w:r>
-      <w:proofErr w:type="spellEnd"/>
-      <w:r>
-        <w:rPr>
-          <w:rFonts w:ascii="Consolas" w:hAnsi="Consolas"/>
-          <w:color w:val="C00000"/>
-        </w:rPr>
-        <w:t xml:space="preserve"> </w:t>
-      </w:r>
-      <w:proofErr w:type="spellStart"/>
-      <w:r>
-        <w:rPr>
-          <w:rFonts w:ascii="Consolas" w:hAnsi="Consolas"/>
-          <w:color w:val="C00000"/>
-        </w:rPr>
-        <w:t>wheel</w:t>
-      </w:r>
-      <w:proofErr w:type="spellEnd"/>
-      <w:r>
-        <w:rPr>
-          <w:rFonts w:ascii="Consolas" w:hAnsi="Consolas"/>
-          <w:color w:val="C00000"/>
-        </w:rPr>
-        <w:t>” etc. Kehote antaa linkin, jota seuraamalla voi ladata nämä puuttuvat työkalut. Seuraa linkkiä ja asenna työkalut. Yritä sitten asentaa python kirjastot uudelleen.</w:t>
+        <w:t>. Komentokehote valittaa tässä tapauksessa, että ”could not construct wheel” etc. Kehote antaa linkin, jota seuraamalla voi ladata nämä puuttuvat työkalut. Seuraa linkkiä ja asenna työkalut. Yritä sitten asentaa python kirjastot uudelleen.</w:t>
       </w:r>
     </w:p>
     <w:p>
@@ -548,7 +523,7 @@
     </w:p>
     <w:p>
       <w:pPr>
-        <w:pStyle w:val="Otsikko1"/>
+        <w:pStyle w:val="Heading1"/>
       </w:pPr>
       <w:r>
         <w:t>Ohjelman asennus</w:t>
@@ -556,7 +531,7 @@
     </w:p>
     <w:p>
       <w:pPr>
-        <w:pStyle w:val="Luettelokappale"/>
+        <w:pStyle w:val="ListParagraph"/>
         <w:numPr>
           <w:ilvl w:val="0"/>
           <w:numId w:val="1"/>
@@ -568,7 +543,7 @@
     </w:p>
     <w:p>
       <w:pPr>
-        <w:pStyle w:val="Luettelokappale"/>
+        <w:pStyle w:val="ListParagraph"/>
         <w:numPr>
           <w:ilvl w:val="0"/>
           <w:numId w:val="1"/>
@@ -580,7 +555,7 @@
     </w:p>
     <w:p>
       <w:pPr>
-        <w:pStyle w:val="Luettelokappale"/>
+        <w:pStyle w:val="ListParagraph"/>
         <w:numPr>
           <w:ilvl w:val="0"/>
           <w:numId w:val="1"/>
@@ -595,7 +570,7 @@
     </w:p>
     <w:p>
       <w:pPr>
-        <w:pStyle w:val="Luettelokappale"/>
+        <w:pStyle w:val="ListParagraph"/>
         <w:ind w:left="360"/>
       </w:pPr>
       <w:r>
@@ -618,7 +593,7 @@
                     <pic:cNvPicPr/>
                   </pic:nvPicPr>
                   <pic:blipFill>
-                    <a:blip r:embed="rId10">
+                    <a:blip r:embed="rId13">
                       <a:extLst>
                         <a:ext uri="{28A0092B-C50C-407E-A947-70E740481C1C}">
                           <a14:useLocalDpi xmlns:a14="http://schemas.microsoft.com/office/drawing/2010/main" val="0"/>
@@ -650,7 +625,7 @@
     </w:p>
     <w:p>
       <w:pPr>
-        <w:pStyle w:val="Luettelokappale"/>
+        <w:pStyle w:val="ListParagraph"/>
         <w:numPr>
           <w:ilvl w:val="0"/>
           <w:numId w:val="1"/>
@@ -679,7 +654,7 @@
                     <pic:cNvPicPr/>
                   </pic:nvPicPr>
                   <pic:blipFill>
-                    <a:blip r:embed="rId11">
+                    <a:blip r:embed="rId14">
                       <a:extLst>
                         <a:ext uri="{28A0092B-C50C-407E-A947-70E740481C1C}">
                           <a14:useLocalDpi xmlns:a14="http://schemas.microsoft.com/office/drawing/2010/main" val="0"/>
@@ -713,7 +688,7 @@
     <w:p/>
     <w:p>
       <w:pPr>
-        <w:pStyle w:val="Luettelokappale"/>
+        <w:pStyle w:val="ListParagraph"/>
         <w:numPr>
           <w:ilvl w:val="0"/>
           <w:numId w:val="1"/>
@@ -725,7 +700,7 @@
     </w:p>
     <w:p>
       <w:pPr>
-        <w:pStyle w:val="Luettelokappale"/>
+        <w:pStyle w:val="ListParagraph"/>
         <w:ind w:left="360"/>
       </w:pPr>
       <w:r>
@@ -749,7 +724,7 @@
                     <pic:cNvPicPr/>
                   </pic:nvPicPr>
                   <pic:blipFill>
-                    <a:blip r:embed="rId12">
+                    <a:blip r:embed="rId15">
                       <a:extLst>
                         <a:ext uri="{28A0092B-C50C-407E-A947-70E740481C1C}">
                           <a14:useLocalDpi xmlns:a14="http://schemas.microsoft.com/office/drawing/2010/main" val="0"/>
@@ -778,13 +753,13 @@
     </w:p>
     <w:p>
       <w:pPr>
-        <w:pStyle w:val="Luettelokappale"/>
+        <w:pStyle w:val="ListParagraph"/>
         <w:ind w:left="360"/>
       </w:pPr>
     </w:p>
     <w:p>
       <w:pPr>
-        <w:pStyle w:val="Luettelokappale"/>
+        <w:pStyle w:val="ListParagraph"/>
         <w:numPr>
           <w:ilvl w:val="0"/>
           <w:numId w:val="1"/>
@@ -797,13 +772,8 @@
         <w:t>tilalle</w:t>
       </w:r>
       <w:r>
-        <w:t xml:space="preserve"> ohjelmakansion polku. </w:t>
-      </w:r>
-      <w:proofErr w:type="spellStart"/>
-      <w:r>
-        <w:t>Ctr+v</w:t>
-      </w:r>
-      <w:proofErr w:type="spellEnd"/>
+        <w:t xml:space="preserve"> ohjelmakansion polku. Ctr+v</w:t>
+      </w:r>
     </w:p>
     <w:p>
       <w:r>
@@ -826,7 +796,7 @@
                     <pic:cNvPicPr/>
                   </pic:nvPicPr>
                   <pic:blipFill>
-                    <a:blip r:embed="rId13">
+                    <a:blip r:embed="rId16">
                       <a:extLst>
                         <a:ext uri="{28A0092B-C50C-407E-A947-70E740481C1C}">
                           <a14:useLocalDpi xmlns:a14="http://schemas.microsoft.com/office/drawing/2010/main" val="0"/>
@@ -855,7 +825,7 @@
     </w:p>
     <w:p>
       <w:pPr>
-        <w:pStyle w:val="Luettelokappale"/>
+        <w:pStyle w:val="ListParagraph"/>
         <w:numPr>
           <w:ilvl w:val="0"/>
           <w:numId w:val="1"/>
@@ -865,25 +835,12 @@
         <w:t xml:space="preserve"> </w:t>
       </w:r>
       <w:r>
-        <w:t xml:space="preserve">Nyt tallenna tiedosto nimellä, siten että </w:t>
-      </w:r>
-      <w:proofErr w:type="gramStart"/>
-      <w:r>
-        <w:t>nimeät tiedoston miksi haluat</w:t>
-      </w:r>
-      <w:proofErr w:type="gramEnd"/>
-      <w:r>
-        <w:t xml:space="preserve"> ohjelmaa kutsua ja peräliitteeksi .</w:t>
-      </w:r>
-      <w:proofErr w:type="spellStart"/>
-      <w:r>
-        <w:t>bat</w:t>
-      </w:r>
-      <w:proofErr w:type="spellEnd"/>
-    </w:p>
-    <w:p>
-      <w:pPr>
-        <w:pStyle w:val="Luettelokappale"/>
+        <w:t>Nyt tallenna tiedosto nimellä, siten että nimeät tiedoston miksi haluat ohjelmaa kutsua ja peräliitteeksi .bat</w:t>
+      </w:r>
+    </w:p>
+    <w:p>
+      <w:pPr>
+        <w:pStyle w:val="ListParagraph"/>
         <w:ind w:left="360"/>
       </w:pPr>
       <w:r>
@@ -906,7 +863,7 @@
                     <pic:cNvPicPr/>
                   </pic:nvPicPr>
                   <pic:blipFill>
-                    <a:blip r:embed="rId14">
+                    <a:blip r:embed="rId17">
                       <a:extLst>
                         <a:ext uri="{28A0092B-C50C-407E-A947-70E740481C1C}">
                           <a14:useLocalDpi xmlns:a14="http://schemas.microsoft.com/office/drawing/2010/main" val="0"/>
@@ -935,7 +892,7 @@
     </w:p>
     <w:p>
       <w:pPr>
-        <w:pStyle w:val="Luettelokappale"/>
+        <w:pStyle w:val="ListParagraph"/>
         <w:numPr>
           <w:ilvl w:val="0"/>
           <w:numId w:val="1"/>
@@ -945,20 +902,12 @@
         <w:t xml:space="preserve"> </w:t>
       </w:r>
       <w:r>
-        <w:t xml:space="preserve">Nyt meillä on pienoisohjelma, joka ajaa SOK </w:t>
-      </w:r>
-      <w:proofErr w:type="spellStart"/>
-      <w:r>
-        <w:t>exporttaus</w:t>
-      </w:r>
-      <w:proofErr w:type="spellEnd"/>
-      <w:r>
-        <w:t xml:space="preserve"> ohjelman automaattisesti komentoriviltä. Luo juuri luomastasi tiedostosta pikakuvake ja sijoita se johonkin mieluisaan paikkaa, josta haluat ohjelmaa käyttää esim. työpöydälle. Kuvaketta kaksoisklikkaamalla ohjelman kuuluisi käynnistyä.</w:t>
-      </w:r>
-    </w:p>
-    <w:p>
-      <w:pPr>
-        <w:pStyle w:val="Luettelokappale"/>
+        <w:t>Nyt meillä on pienoisohjelma, joka ajaa SOK exporttaus ohjelman automaattisesti komentoriviltä. Luo juuri luomastasi tiedostosta pikakuvake ja sijoita se johonkin mieluisaan paikkaa, josta haluat ohjelmaa käyttää esim. työpöydälle. Kuvaketta kaksoisklikkaamalla ohjelman kuuluisi käynnistyä.</w:t>
+      </w:r>
+    </w:p>
+    <w:p>
+      <w:pPr>
+        <w:pStyle w:val="ListParagraph"/>
         <w:ind w:left="360"/>
       </w:pPr>
     </w:p>
@@ -970,7 +919,7 @@
     </w:p>
     <w:p>
       <w:pPr>
-        <w:pStyle w:val="Otsikko1"/>
+        <w:pStyle w:val="Heading1"/>
       </w:pPr>
       <w:r>
         <w:lastRenderedPageBreak/>
@@ -979,15 +928,7 @@
     </w:p>
     <w:p>
       <w:r>
-        <w:t xml:space="preserve">Nyt kun python ja SOK lomakkeen täyttävä ohjelma on </w:t>
-      </w:r>
-      <w:proofErr w:type="gramStart"/>
-      <w:r>
-        <w:t>asennettu</w:t>
-      </w:r>
-      <w:proofErr w:type="gramEnd"/>
-      <w:r>
-        <w:t xml:space="preserve"> voidaan tarkastella ohjelma käyttöä.</w:t>
+        <w:t>Nyt kun python ja SOK lomakkeen täyttävä ohjelma on asennettu voidaan tarkastella ohjelma käyttöä.</w:t>
       </w:r>
     </w:p>
     <w:p>
@@ -1011,7 +952,7 @@
                     <pic:cNvPicPr/>
                   </pic:nvPicPr>
                   <pic:blipFill>
-                    <a:blip r:embed="rId15">
+                    <a:blip r:embed="rId18">
                       <a:extLst>
                         <a:ext uri="{28A0092B-C50C-407E-A947-70E740481C1C}">
                           <a14:useLocalDpi xmlns:a14="http://schemas.microsoft.com/office/drawing/2010/main" val="0"/>
@@ -1040,7 +981,7 @@
     </w:p>
     <w:p>
       <w:pPr>
-        <w:pStyle w:val="Otsikko2"/>
+        <w:pStyle w:val="Heading2"/>
       </w:pPr>
       <w:r>
         <w:t>Tietojen kirjoitus SOK-lomakkeelle</w:t>
@@ -1061,23 +1002,7 @@
     </w:p>
     <w:p>
       <w:r>
-        <w:t>Paina 1. ”Valitse lähdetiedosto” -nappulaa ja valitse portaalista tiedosto, josta tiedot haetaan. On oltava .</w:t>
-      </w:r>
-      <w:proofErr w:type="spellStart"/>
-      <w:r>
-        <w:t>xlsx</w:t>
-      </w:r>
-      <w:proofErr w:type="spellEnd"/>
-      <w:r>
-        <w:t xml:space="preserve"> päätteinen tiedosto tai vastaavaa </w:t>
-      </w:r>
-      <w:proofErr w:type="spellStart"/>
-      <w:r>
-        <w:t>excelin</w:t>
-      </w:r>
-      <w:proofErr w:type="spellEnd"/>
-      <w:r>
-        <w:t xml:space="preserve"> tiedostotyyppiä.</w:t>
+        <w:t>Paina 1. ”Valitse lähdetiedosto” -nappulaa ja valitse portaalista tiedosto, josta tiedot haetaan. On oltava .xlsx päätteinen tiedosto tai vastaavaa excelin tiedostotyyppiä.</w:t>
       </w:r>
     </w:p>
     <w:p>
@@ -1087,15 +1012,7 @@
     </w:p>
     <w:p>
       <w:r>
-        <w:t xml:space="preserve">Kirjaa 3. kenttään </w:t>
-      </w:r>
-      <w:proofErr w:type="gramStart"/>
-      <w:r>
-        <w:t>rivit</w:t>
-      </w:r>
-      <w:proofErr w:type="gramEnd"/>
-      <w:r>
-        <w:t xml:space="preserve"> jotka haluat siirtää SOK-lomakkeelle. </w:t>
+        <w:t xml:space="preserve">Kirjaa 3. kenttään rivit jotka haluat siirtää SOK-lomakkeelle. </w:t>
       </w:r>
       <w:r>
         <w:t>Kaksi numeroa välilyönnillä eroteltuina. Ensimmäisen luvun on oltava 2 tai suurempi ja toisen luvun on oltava suurempi kuin ensimmäinen ja pienempi kuin lähdetiedostossa on rivejä. Syötä rivit ohjelmaan painamalla ”Lähderivit” nappia.</w:t>
@@ -1133,7 +1050,7 @@
                     <pic:cNvPicPr/>
                   </pic:nvPicPr>
                   <pic:blipFill>
-                    <a:blip r:embed="rId16">
+                    <a:blip r:embed="rId19">
                       <a:extLst>
                         <a:ext uri="{28A0092B-C50C-407E-A947-70E740481C1C}">
                           <a14:useLocalDpi xmlns:a14="http://schemas.microsoft.com/office/drawing/2010/main" val="0"/>
@@ -1175,21 +1092,13 @@
     </w:p>
     <w:p>
       <w:r>
-        <w:t xml:space="preserve">Toinen tapa on jättää Lähderivit ja kohderivit täyttämättä, jolloin ohjelma kirjaa automaattisesti lähde </w:t>
-      </w:r>
-      <w:proofErr w:type="spellStart"/>
-      <w:r>
-        <w:t>excelin</w:t>
-      </w:r>
-      <w:proofErr w:type="spellEnd"/>
-      <w:r>
-        <w:t xml:space="preserve"> kaikki rivit lomakkeelle riviltä 28 alkaen.</w:t>
+        <w:t>Toinen tapa on jättää Lähderivit ja kohderivit täyttämättä, jolloin ohjelma kirjaa automaattisesti lähde excelin kaikki rivit lomakkeelle riviltä 28 alkaen.</w:t>
       </w:r>
     </w:p>
     <w:p/>
     <w:p>
       <w:pPr>
-        <w:pStyle w:val="Otsikko2"/>
+        <w:pStyle w:val="Heading2"/>
       </w:pPr>
       <w:r>
         <w:t>SOK-lomakkeen tyhjennys</w:t>
@@ -1197,34 +1106,10 @@
     </w:p>
     <w:p>
       <w:r>
-        <w:t xml:space="preserve">Tyhjennys toiminto ei ole vastine </w:t>
-      </w:r>
-      <w:proofErr w:type="spellStart"/>
-      <w:r>
-        <w:t>ctr</w:t>
-      </w:r>
-      <w:proofErr w:type="spellEnd"/>
-      <w:r>
-        <w:t>-z</w:t>
-      </w:r>
-      <w:r>
-        <w:t xml:space="preserve"> toiminnolle. Mikäli SOK-lomake on jostain syystä rikki esim. yläosan soluja ylikirjoitettu, ei tyhjennys toiminto näitä korjaa. Tyhjennys toiminto </w:t>
-      </w:r>
-      <w:proofErr w:type="spellStart"/>
-      <w:r>
-        <w:t>ylikirjoittaa</w:t>
-      </w:r>
-      <w:proofErr w:type="spellEnd"/>
-      <w:r>
-        <w:t xml:space="preserve"> </w:t>
-      </w:r>
-      <w:proofErr w:type="spellStart"/>
-      <w:r>
-        <w:t>saraakkeet</w:t>
-      </w:r>
-      <w:proofErr w:type="spellEnd"/>
-      <w:r>
-        <w:t xml:space="preserve"> valitulta riviltä alkaen. Tyhjennys toiminto ei tyhjennä kaikkia sarakkeita vaan vain </w:t>
+        <w:t>Tyhjennys toiminto ei ole vastine ctr-z</w:t>
+      </w:r>
+      <w:r>
+        <w:t xml:space="preserve"> toiminnolle. Mikäli SOK-lomake on jostain syystä rikki esim. yläosan soluja ylikirjoitettu, ei tyhjennys toiminto näitä korjaa. Tyhjennys toiminto ylikirjoittaa saraakkeet valitulta riviltä alkaen. Tyhjennys toiminto ei tyhjennä kaikkia sarakkeita vaan vain </w:t>
       </w:r>
       <w:r>
         <w:t>lopussa tarkennetut sarakkeet.</w:t>
@@ -1232,15 +1117,7 @@
     </w:p>
     <w:p>
       <w:r>
-        <w:t xml:space="preserve">Tyhjennys toimintoa voi käyttää valitsemalla SOK-lomake ja kirjaamalla kohderivit. Kohderivit erotellaan välilyönnillä. Suositeltavaa on käyttää rivejä </w:t>
-      </w:r>
-      <w:proofErr w:type="gramStart"/>
-      <w:r>
-        <w:t>28 – 1000</w:t>
-      </w:r>
-      <w:proofErr w:type="gramEnd"/>
-      <w:r>
-        <w:t>, koska lomakkeella ei ole tuhatta riviä enempää ja rivi 28 on ensimmäinen rivi, jolle lomakkeelle voi kirjata tietoja.</w:t>
+        <w:t>Tyhjennys toimintoa voi käyttää valitsemalla SOK-lomake ja kirjaamalla kohderivit. Kohderivit erotellaan välilyönnillä. Suositeltavaa on käyttää rivejä 28 – 1000, koska lomakkeella ei ole tuhatta riviä enempää ja rivi 28 on ensimmäinen rivi, jolle lomakkeelle voi kirjata tietoja.</w:t>
       </w:r>
     </w:p>
     <w:p>
@@ -1265,7 +1142,7 @@
                     <pic:cNvPicPr/>
                   </pic:nvPicPr>
                   <pic:blipFill>
-                    <a:blip r:embed="rId17">
+                    <a:blip r:embed="rId20">
                       <a:extLst>
                         <a:ext uri="{28A0092B-C50C-407E-A947-70E740481C1C}">
                           <a14:useLocalDpi xmlns:a14="http://schemas.microsoft.com/office/drawing/2010/main" val="0"/>
@@ -1297,15 +1174,7 @@
         <w:t>Toinen tapa tyhjentää lomake on jättää kohderivit tarkentamatta</w:t>
       </w:r>
       <w:r>
-        <w:t xml:space="preserve">, jolloin ohjelma tyhjentää rivit </w:t>
-      </w:r>
-      <w:proofErr w:type="gramStart"/>
-      <w:r>
-        <w:t>28-1000</w:t>
-      </w:r>
-      <w:proofErr w:type="gramEnd"/>
-      <w:r>
-        <w:t xml:space="preserve"> automaattisesti.</w:t>
+        <w:t>, jolloin ohjelma tyhjentää rivit 28-1000 automaattisesti.</w:t>
       </w:r>
     </w:p>
     <w:p>
@@ -1315,16 +1184,69 @@
     </w:p>
     <w:p>
       <w:pPr>
-        <w:pStyle w:val="Otsikko1"/>
+        <w:pStyle w:val="Heading1"/>
       </w:pPr>
       <w:r>
         <w:lastRenderedPageBreak/>
+        <w:t>Päivitysohje</w:t>
+      </w:r>
+    </w:p>
+    <w:p>
+      <w:r>
+        <w:t>Voit joko asentaa ohjelman uudemman version uudestaan tai vaihtoehtoisesti kopioida uuden ohjelmiston kansion koko sisällön ja liittää kaiken sisällön vanhaan asennuskansioon ja korvata vanhat tiedostot.</w:t>
+      </w:r>
+    </w:p>
+    <w:p>
+      <w:pPr>
+        <w:pStyle w:val="ListParagraph"/>
+        <w:numPr>
+          <w:ilvl w:val="0"/>
+          <w:numId w:val="4"/>
+        </w:numPr>
+      </w:pPr>
+      <w:r>
+        <w:t>Kopioi kaikki uuden ohjelmistokansion tiedostot.</w:t>
+      </w:r>
+    </w:p>
+    <w:p>
+      <w:pPr>
+        <w:pStyle w:val="ListParagraph"/>
+        <w:numPr>
+          <w:ilvl w:val="0"/>
+          <w:numId w:val="4"/>
+        </w:numPr>
+      </w:pPr>
+      <w:r>
+        <w:t>Liitä tiedostot vanhan asennuksen kansioon ja korvaa kaikki vanhat tiedostot uusilla</w:t>
+      </w:r>
+    </w:p>
+    <w:p>
+      <w:pPr>
+        <w:pStyle w:val="ListParagraph"/>
+        <w:numPr>
+          <w:ilvl w:val="0"/>
+          <w:numId w:val="4"/>
+        </w:numPr>
+      </w:pPr>
+      <w:r>
+        <w:t>Valmis</w:t>
+      </w:r>
+      <w:r>
+        <w:br w:type="page"/>
+      </w:r>
+    </w:p>
+    <w:p/>
+    <w:p>
+      <w:pPr>
+        <w:pStyle w:val="Heading1"/>
+      </w:pPr>
+      <w:r>
         <w:t>Ohjelman käyttämät SOK lomakkeen täytön säännöt</w:t>
       </w:r>
     </w:p>
     <w:tbl>
       <w:tblPr>
-        <w:tblStyle w:val="TaulukkoRuudukko"/>
+        <w:tblStyle w:val="TableGrid"/>
         <w:tblW w:w="0" w:type="auto"/>
         <w:tblLook w:val="04A0" w:firstRow="1" w:lastRow="0" w:firstColumn="1" w:lastColumn="0" w:noHBand="0" w:noVBand="1"/>
       </w:tblPr>
@@ -1549,15 +1471,7 @@
           </w:tcPr>
           <w:p>
             <w:r>
-              <w:t>'</w:t>
-            </w:r>
-            <w:proofErr w:type="spellStart"/>
-            <w:r>
-              <w:t>tuotteen_perusmaarayksiko</w:t>
-            </w:r>
-            <w:proofErr w:type="spellEnd"/>
-            <w:r>
-              <w:t>'</w:t>
+              <w:t>'tuotteen_perusmaarayksiko'</w:t>
             </w:r>
           </w:p>
         </w:tc>
@@ -1583,29 +1497,16 @@
               <w:jc w:val="center"/>
             </w:pPr>
             <w:r>
-              <w:t xml:space="preserve">Jos lähde attribuutin arvo on kuuluu joukkoon </w:t>
-            </w:r>
-            <w:proofErr w:type="gramStart"/>
-            <w:r>
-              <w:t xml:space="preserve">{ </w:t>
-            </w:r>
-            <w:r>
-              <w:t>"</w:t>
-            </w:r>
-            <w:proofErr w:type="spellStart"/>
-            <w:proofErr w:type="gramEnd"/>
-            <w:r>
-              <w:t>kpl"</w:t>
+              <w:t xml:space="preserve">Jos lähde attribuutin arvo on kuuluu joukkoon { </w:t>
+            </w:r>
+            <w:r>
+              <w:t>"kpl"</w:t>
             </w:r>
             <w:r>
               <w:t>,</w:t>
             </w:r>
             <w:r>
-              <w:t>"Rasia</w:t>
-            </w:r>
-            <w:proofErr w:type="spellEnd"/>
-            <w:r>
-              <w:t xml:space="preserve">" </w:t>
+              <w:t xml:space="preserve">"Rasia" </w:t>
             </w:r>
             <w:r>
               <w:t>,</w:t>
@@ -1623,26 +1524,10 @@
               <w:t>,</w:t>
             </w:r>
             <w:r>
-              <w:t xml:space="preserve"> "</w:t>
-            </w:r>
-            <w:proofErr w:type="spellStart"/>
-            <w:r>
-              <w:t>jm</w:t>
-            </w:r>
-            <w:proofErr w:type="spellEnd"/>
-            <w:r>
-              <w:t xml:space="preserve">" </w:t>
-            </w:r>
-            <w:r>
-              <w:t xml:space="preserve">} niin </w:t>
-            </w:r>
-            <w:proofErr w:type="spellStart"/>
-            <w:r>
-              <w:t>yksikäksi</w:t>
-            </w:r>
-            <w:proofErr w:type="spellEnd"/>
-            <w:r>
-              <w:t xml:space="preserve"> tulee ”KPL / PCS”</w:t>
+              <w:t xml:space="preserve"> "jm" </w:t>
+            </w:r>
+            <w:r>
+              <w:t>} niin yksikäksi tulee ”KPL / PCS”</w:t>
             </w:r>
           </w:p>
         </w:tc>
@@ -1657,15 +1542,7 @@
           </w:tcPr>
           <w:p>
             <w:r>
-              <w:t>'</w:t>
-            </w:r>
-            <w:proofErr w:type="spellStart"/>
-            <w:r>
-              <w:t>GTINperusyksikko</w:t>
-            </w:r>
-            <w:proofErr w:type="spellEnd"/>
-            <w:r>
-              <w:t>'</w:t>
+              <w:t>'GTINperusyksikko'</w:t>
             </w:r>
           </w:p>
           <w:p/>
@@ -1707,15 +1584,7 @@
           </w:tcPr>
           <w:p>
             <w:r>
-              <w:t>'</w:t>
-            </w:r>
-            <w:proofErr w:type="spellStart"/>
-            <w:r>
-              <w:t>jmpaketissa-unit</w:t>
-            </w:r>
-            <w:proofErr w:type="spellEnd"/>
-            <w:r>
-              <w:t>'</w:t>
+              <w:t>'jmpaketissa-unit'</w:t>
             </w:r>
           </w:p>
         </w:tc>
@@ -1838,15 +1707,7 @@
           </w:tcPr>
           <w:p>
             <w:r>
-              <w:t>'</w:t>
-            </w:r>
-            <w:proofErr w:type="spellStart"/>
-            <w:r>
-              <w:t>kplpaketissa</w:t>
-            </w:r>
-            <w:proofErr w:type="spellEnd"/>
-            <w:r>
-              <w:t>'</w:t>
+              <w:t>'kplpaketissa'</w:t>
             </w:r>
           </w:p>
         </w:tc>
@@ -1887,15 +1748,7 @@
           </w:tcPr>
           <w:p>
             <w:r>
-              <w:t>'</w:t>
-            </w:r>
-            <w:proofErr w:type="spellStart"/>
-            <w:r>
-              <w:t>sku</w:t>
-            </w:r>
-            <w:proofErr w:type="spellEnd"/>
-            <w:r>
-              <w:t>'</w:t>
+              <w:t>'sku'</w:t>
             </w:r>
           </w:p>
         </w:tc>
@@ -1936,15 +1789,7 @@
           </w:tcPr>
           <w:p>
             <w:r>
-              <w:t xml:space="preserve">"Kyllä / </w:t>
-            </w:r>
-            <w:proofErr w:type="spellStart"/>
-            <w:r>
-              <w:t>Yes</w:t>
-            </w:r>
-            <w:proofErr w:type="spellEnd"/>
-            <w:r>
-              <w:t>"</w:t>
+              <w:t>"Kyllä / Yes"</w:t>
             </w:r>
           </w:p>
         </w:tc>
@@ -1970,15 +1815,7 @@
               <w:jc w:val="center"/>
             </w:pPr>
             <w:r>
-              <w:t xml:space="preserve">Pakotetaan arvo ”Kyllä / </w:t>
-            </w:r>
-            <w:proofErr w:type="spellStart"/>
-            <w:r>
-              <w:t>Yes</w:t>
-            </w:r>
-            <w:proofErr w:type="spellEnd"/>
-            <w:r>
-              <w:t>” jokaiseen sarakkeen soluun</w:t>
+              <w:t>Pakotetaan arvo ”Kyllä / Yes” jokaiseen sarakkeen soluun</w:t>
             </w:r>
           </w:p>
         </w:tc>
@@ -2034,15 +1871,7 @@
           </w:tcPr>
           <w:p>
             <w:r>
-              <w:t>'</w:t>
-            </w:r>
-            <w:proofErr w:type="spellStart"/>
-            <w:r>
-              <w:t>tekninenvarinumero</w:t>
-            </w:r>
-            <w:proofErr w:type="spellEnd"/>
-            <w:r>
-              <w:t>'</w:t>
+              <w:t>'tekninenvarinumero'</w:t>
             </w:r>
           </w:p>
         </w:tc>
@@ -2083,15 +1912,7 @@
           </w:tcPr>
           <w:p>
             <w:r>
-              <w:t>'</w:t>
-            </w:r>
-            <w:proofErr w:type="spellStart"/>
-            <w:r>
-              <w:t>savy_vari-fi_FI</w:t>
-            </w:r>
-            <w:proofErr w:type="spellEnd"/>
-            <w:r>
-              <w:t>'</w:t>
+              <w:t>'savy_vari-fi_FI'</w:t>
             </w:r>
           </w:p>
         </w:tc>
@@ -2132,15 +1953,7 @@
           </w:tcPr>
           <w:p>
             <w:r>
-              <w:t>'</w:t>
-            </w:r>
-            <w:proofErr w:type="spellStart"/>
-            <w:r>
-              <w:t>raaka_aine_materiaali</w:t>
-            </w:r>
-            <w:proofErr w:type="spellEnd"/>
-            <w:r>
-              <w:t>'</w:t>
+              <w:t>'raaka_aine_materiaali'</w:t>
             </w:r>
           </w:p>
         </w:tc>
@@ -2181,15 +1994,7 @@
           </w:tcPr>
           <w:p>
             <w:r>
-              <w:t>"DD: suora/</w:t>
-            </w:r>
-            <w:proofErr w:type="spellStart"/>
-            <w:r>
-              <w:t>direct</w:t>
-            </w:r>
-            <w:proofErr w:type="spellEnd"/>
-            <w:r>
-              <w:t>"</w:t>
+              <w:t>"DD: suora/direct"</w:t>
             </w:r>
           </w:p>
         </w:tc>
@@ -2218,15 +2023,7 @@
               <w:t xml:space="preserve">Pakotetaan arvo </w:t>
             </w:r>
             <w:r>
-              <w:t>"DD: suora/</w:t>
-            </w:r>
-            <w:proofErr w:type="spellStart"/>
-            <w:r>
-              <w:t>direct</w:t>
-            </w:r>
-            <w:proofErr w:type="spellEnd"/>
-            <w:r>
-              <w:t>"</w:t>
+              <w:t>"DD: suora/direct"</w:t>
             </w:r>
             <w:r>
               <w:t xml:space="preserve"> jokaiseen sarakkeen soluun</w:t>
@@ -2296,49 +2093,7 @@
               <w:rPr>
                 <w:lang w:val="en-US"/>
               </w:rPr>
-              <w:t xml:space="preserve">"FIN tax class 1: </w:t>
-            </w:r>
-            <w:proofErr w:type="spellStart"/>
-            <w:r>
-              <w:rPr>
-                <w:lang w:val="en-US"/>
-              </w:rPr>
-              <w:t>yleinen</w:t>
-            </w:r>
-            <w:proofErr w:type="spellEnd"/>
-            <w:r>
-              <w:rPr>
-                <w:lang w:val="en-US"/>
-              </w:rPr>
-              <w:t xml:space="preserve"> </w:t>
-            </w:r>
-            <w:proofErr w:type="spellStart"/>
-            <w:r>
-              <w:rPr>
-                <w:lang w:val="en-US"/>
-              </w:rPr>
-              <w:t>verokanta</w:t>
-            </w:r>
-            <w:proofErr w:type="spellEnd"/>
-            <w:r>
-              <w:rPr>
-                <w:lang w:val="en-US"/>
-              </w:rPr>
-              <w:t xml:space="preserve"> (only </w:t>
-            </w:r>
-            <w:proofErr w:type="spellStart"/>
-            <w:r>
-              <w:rPr>
-                <w:lang w:val="en-US"/>
-              </w:rPr>
-              <w:t>finnish</w:t>
-            </w:r>
-            <w:proofErr w:type="spellEnd"/>
-            <w:r>
-              <w:rPr>
-                <w:lang w:val="en-US"/>
-              </w:rPr>
-              <w:t xml:space="preserve"> suppliers)"</w:t>
+              <w:t>"FIN tax class 1: yleinen verokanta (only finnish suppliers)"</w:t>
             </w:r>
           </w:p>
         </w:tc>
@@ -2373,47 +2128,7 @@
               <w:t xml:space="preserve">Pakotetaan arvo </w:t>
             </w:r>
             <w:r>
-              <w:t xml:space="preserve">"FIN </w:t>
-            </w:r>
-            <w:proofErr w:type="spellStart"/>
-            <w:r>
-              <w:t>tax</w:t>
-            </w:r>
-            <w:proofErr w:type="spellEnd"/>
-            <w:r>
-              <w:t xml:space="preserve"> </w:t>
-            </w:r>
-            <w:proofErr w:type="spellStart"/>
-            <w:r>
-              <w:t>class</w:t>
-            </w:r>
-            <w:proofErr w:type="spellEnd"/>
-            <w:r>
-              <w:t xml:space="preserve"> 1: yleinen verokanta (</w:t>
-            </w:r>
-            <w:proofErr w:type="spellStart"/>
-            <w:r>
-              <w:t>only</w:t>
-            </w:r>
-            <w:proofErr w:type="spellEnd"/>
-            <w:r>
-              <w:t xml:space="preserve"> </w:t>
-            </w:r>
-            <w:proofErr w:type="spellStart"/>
-            <w:r>
-              <w:t>finnish</w:t>
-            </w:r>
-            <w:proofErr w:type="spellEnd"/>
-            <w:r>
-              <w:t xml:space="preserve"> </w:t>
-            </w:r>
-            <w:proofErr w:type="spellStart"/>
-            <w:r>
-              <w:t>suppliers</w:t>
-            </w:r>
-            <w:proofErr w:type="spellEnd"/>
-            <w:r>
-              <w:t>)"</w:t>
+              <w:t>"FIN tax class 1: yleinen verokanta (only finnish suppliers)"</w:t>
             </w:r>
             <w:r>
               <w:t xml:space="preserve"> jokaiseen sarakkeen soluun</w:t>
@@ -2431,15 +2146,7 @@
           </w:tcPr>
           <w:p>
             <w:r>
-              <w:t>'</w:t>
-            </w:r>
-            <w:proofErr w:type="spellStart"/>
-            <w:r>
-              <w:t>tuotteen_bruttopaino</w:t>
-            </w:r>
-            <w:proofErr w:type="spellEnd"/>
-            <w:r>
-              <w:t>'</w:t>
+              <w:t>'tuotteen_bruttopaino'</w:t>
             </w:r>
           </w:p>
         </w:tc>
@@ -2480,15 +2187,7 @@
           </w:tcPr>
           <w:p>
             <w:r>
-              <w:t>'</w:t>
-            </w:r>
-            <w:proofErr w:type="spellStart"/>
-            <w:r>
-              <w:t>tuotteen_nettopaino</w:t>
-            </w:r>
-            <w:proofErr w:type="spellEnd"/>
-            <w:r>
-              <w:t>'</w:t>
+              <w:t>'tuotteen_nettopaino'</w:t>
             </w:r>
           </w:p>
         </w:tc>
@@ -2611,6 +2310,7 @@
           </w:tcPr>
           <w:p>
             <w:r>
+              <w:lastRenderedPageBreak/>
               <w:t>'korkeus'</w:t>
             </w:r>
           </w:p>
@@ -2652,14 +2352,11 @@
           </w:tcPr>
           <w:p>
             <w:r>
-              <w:lastRenderedPageBreak/>
               <w:t>’</w:t>
             </w:r>
-            <w:proofErr w:type="spellStart"/>
             <w:r>
               <w:t>myyntierana_hyllytettava</w:t>
             </w:r>
-            <w:proofErr w:type="spellEnd"/>
             <w:r>
               <w:t>’</w:t>
             </w:r>
@@ -2687,15 +2384,7 @@
               <w:jc w:val="center"/>
             </w:pPr>
             <w:r>
-              <w:t xml:space="preserve">Jos lähdeattribuutin arvo on 0 niin kohdesarakkeeseen kirjataan ”Ei / No” ja jos 1 niin ”Kyllä / </w:t>
-            </w:r>
-            <w:proofErr w:type="spellStart"/>
-            <w:r>
-              <w:t>Yes</w:t>
-            </w:r>
-            <w:proofErr w:type="spellEnd"/>
-            <w:r>
-              <w:t>”</w:t>
+              <w:t>Jos lähdeattribuutin arvo on 0 niin kohdesarakkeeseen kirjataan ”Ei / No” ja jos 1 niin ”Kyllä / Yes”</w:t>
             </w:r>
           </w:p>
         </w:tc>
@@ -2736,23 +2425,7 @@
               <w:jc w:val="center"/>
             </w:pPr>
             <w:r>
-              <w:t xml:space="preserve">Jos lähdeattribuutin arvo sisältää sanan ”piikki” niin kirjataan arvo ”Kyllä / </w:t>
-            </w:r>
-            <w:proofErr w:type="spellStart"/>
-            <w:r>
-              <w:t>Yes</w:t>
-            </w:r>
-            <w:proofErr w:type="spellEnd"/>
-            <w:r>
-              <w:t xml:space="preserve">” </w:t>
-            </w:r>
-            <w:proofErr w:type="spellStart"/>
-            <w:r>
-              <w:t>muution</w:t>
-            </w:r>
-            <w:proofErr w:type="spellEnd"/>
-            <w:r>
-              <w:t xml:space="preserve"> ”Ei / No”</w:t>
+              <w:t>Jos lähdeattribuutin arvo sisältää sanan ”piikki” niin kirjataan arvo ”Kyllä / Yes” muution ”Ei / No”</w:t>
             </w:r>
           </w:p>
         </w:tc>
@@ -2808,15 +2481,7 @@
           </w:tcPr>
           <w:p>
             <w:r>
-              <w:t>'</w:t>
-            </w:r>
-            <w:proofErr w:type="spellStart"/>
-            <w:r>
-              <w:t>pitka_tuotenimi-fi_FI</w:t>
-            </w:r>
-            <w:proofErr w:type="spellEnd"/>
-            <w:r>
-              <w:t>'</w:t>
+              <w:t>'pitka_tuotenimi-fi_FI'</w:t>
             </w:r>
           </w:p>
         </w:tc>
@@ -2857,15 +2522,7 @@
           </w:tcPr>
           <w:p>
             <w:r>
-              <w:t>'</w:t>
-            </w:r>
-            <w:proofErr w:type="spellStart"/>
-            <w:r>
-              <w:t>pitka_tuotenimi-en_GB</w:t>
-            </w:r>
-            <w:proofErr w:type="spellEnd"/>
-            <w:r>
-              <w:t>'</w:t>
+              <w:t>'pitka_tuotenimi-en_GB'</w:t>
             </w:r>
           </w:p>
         </w:tc>
@@ -3034,15 +2691,7 @@
               </w:tabs>
             </w:pPr>
             <w:r>
-              <w:t>'</w:t>
-            </w:r>
-            <w:proofErr w:type="spellStart"/>
-            <w:r>
-              <w:t>tuotteen_alkuperamaa</w:t>
-            </w:r>
-            <w:proofErr w:type="spellEnd"/>
-            <w:r>
-              <w:t>'</w:t>
+              <w:t>'tuotteen_alkuperamaa'</w:t>
             </w:r>
             <w:r>
               <w:tab/>
@@ -3071,15 +2720,7 @@
               <w:jc w:val="center"/>
             </w:pPr>
             <w:r>
-              <w:t>Jos lähdeattribuutin arvo on tyhjä tai ”</w:t>
-            </w:r>
-            <w:proofErr w:type="spellStart"/>
-            <w:r>
-              <w:t>fi</w:t>
-            </w:r>
-            <w:proofErr w:type="spellEnd"/>
-            <w:r>
-              <w:t xml:space="preserve">” kirjataan </w:t>
+              <w:t xml:space="preserve">Jos lähdeattribuutin arvo on tyhjä tai ”fi” kirjataan </w:t>
             </w:r>
             <w:r>
               <w:t>"246: Suomi / Finland"</w:t>
@@ -3088,15 +2729,7 @@
               <w:t xml:space="preserve"> ja jos arvo on ”Puola” niin kirjataan </w:t>
             </w:r>
             <w:r>
-              <w:t xml:space="preserve">"616: </w:t>
-            </w:r>
-            <w:proofErr w:type="spellStart"/>
-            <w:r>
-              <w:t>Poland</w:t>
-            </w:r>
-            <w:proofErr w:type="spellEnd"/>
-            <w:r>
-              <w:t>"</w:t>
+              <w:t>"616: Poland"</w:t>
             </w:r>
           </w:p>
         </w:tc>
@@ -3111,15 +2744,7 @@
           </w:tcPr>
           <w:p>
             <w:r>
-              <w:t>'</w:t>
-            </w:r>
-            <w:proofErr w:type="spellStart"/>
-            <w:r>
-              <w:t>tullikoodi_nimike</w:t>
-            </w:r>
-            <w:proofErr w:type="spellEnd"/>
-            <w:r>
-              <w:t>'</w:t>
+              <w:t>'tullikoodi_nimike'</w:t>
             </w:r>
           </w:p>
         </w:tc>
@@ -3160,15 +2785,7 @@
           </w:tcPr>
           <w:p>
             <w:r>
-              <w:t>'</w:t>
-            </w:r>
-            <w:proofErr w:type="spellStart"/>
-            <w:r>
-              <w:t>tuotekuvaus_markkinointiteksti-fi_FI</w:t>
-            </w:r>
-            <w:proofErr w:type="spellEnd"/>
-            <w:r>
-              <w:t>'</w:t>
+              <w:t>'tuotekuvaus_markkinointiteksti-fi_FI'</w:t>
             </w:r>
           </w:p>
         </w:tc>
@@ -3209,15 +2826,7 @@
           </w:tcPr>
           <w:p>
             <w:r>
-              <w:t>'</w:t>
-            </w:r>
-            <w:proofErr w:type="spellStart"/>
-            <w:r>
-              <w:t>tuotekuvaus_markkinointiteksti-en_GB</w:t>
-            </w:r>
-            <w:proofErr w:type="spellEnd"/>
-            <w:r>
-              <w:t>'</w:t>
+              <w:t>'tuotekuvaus_markkinointiteksti-en_GB'</w:t>
             </w:r>
           </w:p>
         </w:tc>
@@ -3258,15 +2867,7 @@
           </w:tcPr>
           <w:p>
             <w:r>
-              <w:t>'</w:t>
-            </w:r>
-            <w:proofErr w:type="spellStart"/>
-            <w:r>
-              <w:t>tuotteen_ominaisuudet-fi_FI</w:t>
-            </w:r>
-            <w:proofErr w:type="spellEnd"/>
-            <w:r>
-              <w:t>'</w:t>
+              <w:t>'tuotteen_ominaisuudet-fi_FI'</w:t>
             </w:r>
           </w:p>
         </w:tc>
@@ -3307,15 +2908,7 @@
           </w:tcPr>
           <w:p>
             <w:r>
-              <w:t>'</w:t>
-            </w:r>
-            <w:proofErr w:type="spellStart"/>
-            <w:r>
-              <w:t>tuotteen_ominaisuudet-en_GB</w:t>
-            </w:r>
-            <w:proofErr w:type="spellEnd"/>
-            <w:r>
-              <w:t>'</w:t>
+              <w:t>'tuotteen_ominaisuudet-en_GB'</w:t>
             </w:r>
           </w:p>
         </w:tc>
@@ -3355,7 +2948,7 @@
     </w:p>
     <w:p>
       <w:pPr>
-        <w:pStyle w:val="Otsikko1"/>
+        <w:pStyle w:val="Heading1"/>
       </w:pPr>
       <w:r>
         <w:lastRenderedPageBreak/>
@@ -3839,9 +3432,9 @@
     </w:lvl>
   </w:abstractNum>
   <w:abstractNum w:abstractNumId="2" w15:restartNumberingAfterBreak="0">
-    <w:nsid w:val="56274DE6"/>
+    <w:nsid w:val="4C911F72"/>
     <w:multiLevelType w:val="hybridMultilevel"/>
-    <w:tmpl w:val="2B72393E"/>
+    <w:tmpl w:val="F5323D36"/>
     <w:lvl w:ilvl="0" w:tplc="040B000F">
       <w:start w:val="1"/>
       <w:numFmt w:val="decimal"/>
@@ -3927,14 +3520,106 @@
       </w:pPr>
     </w:lvl>
   </w:abstractNum>
+  <w:abstractNum w:abstractNumId="3" w15:restartNumberingAfterBreak="0">
+    <w:nsid w:val="56274DE6"/>
+    <w:multiLevelType w:val="hybridMultilevel"/>
+    <w:tmpl w:val="2B72393E"/>
+    <w:lvl w:ilvl="0" w:tplc="040B000F">
+      <w:start w:val="1"/>
+      <w:numFmt w:val="decimal"/>
+      <w:lvlText w:val="%1."/>
+      <w:lvlJc w:val="left"/>
+      <w:pPr>
+        <w:ind w:left="720" w:hanging="360"/>
+      </w:pPr>
+      <w:rPr>
+        <w:rFonts w:hint="default"/>
+      </w:rPr>
+    </w:lvl>
+    <w:lvl w:ilvl="1" w:tplc="040B0019" w:tentative="1">
+      <w:start w:val="1"/>
+      <w:numFmt w:val="lowerLetter"/>
+      <w:lvlText w:val="%2."/>
+      <w:lvlJc w:val="left"/>
+      <w:pPr>
+        <w:ind w:left="1440" w:hanging="360"/>
+      </w:pPr>
+    </w:lvl>
+    <w:lvl w:ilvl="2" w:tplc="040B001B" w:tentative="1">
+      <w:start w:val="1"/>
+      <w:numFmt w:val="lowerRoman"/>
+      <w:lvlText w:val="%3."/>
+      <w:lvlJc w:val="right"/>
+      <w:pPr>
+        <w:ind w:left="2160" w:hanging="180"/>
+      </w:pPr>
+    </w:lvl>
+    <w:lvl w:ilvl="3" w:tplc="040B000F" w:tentative="1">
+      <w:start w:val="1"/>
+      <w:numFmt w:val="decimal"/>
+      <w:lvlText w:val="%4."/>
+      <w:lvlJc w:val="left"/>
+      <w:pPr>
+        <w:ind w:left="2880" w:hanging="360"/>
+      </w:pPr>
+    </w:lvl>
+    <w:lvl w:ilvl="4" w:tplc="040B0019" w:tentative="1">
+      <w:start w:val="1"/>
+      <w:numFmt w:val="lowerLetter"/>
+      <w:lvlText w:val="%5."/>
+      <w:lvlJc w:val="left"/>
+      <w:pPr>
+        <w:ind w:left="3600" w:hanging="360"/>
+      </w:pPr>
+    </w:lvl>
+    <w:lvl w:ilvl="5" w:tplc="040B001B" w:tentative="1">
+      <w:start w:val="1"/>
+      <w:numFmt w:val="lowerRoman"/>
+      <w:lvlText w:val="%6."/>
+      <w:lvlJc w:val="right"/>
+      <w:pPr>
+        <w:ind w:left="4320" w:hanging="180"/>
+      </w:pPr>
+    </w:lvl>
+    <w:lvl w:ilvl="6" w:tplc="040B000F" w:tentative="1">
+      <w:start w:val="1"/>
+      <w:numFmt w:val="decimal"/>
+      <w:lvlText w:val="%7."/>
+      <w:lvlJc w:val="left"/>
+      <w:pPr>
+        <w:ind w:left="5040" w:hanging="360"/>
+      </w:pPr>
+    </w:lvl>
+    <w:lvl w:ilvl="7" w:tplc="040B0019" w:tentative="1">
+      <w:start w:val="1"/>
+      <w:numFmt w:val="lowerLetter"/>
+      <w:lvlText w:val="%8."/>
+      <w:lvlJc w:val="left"/>
+      <w:pPr>
+        <w:ind w:left="5760" w:hanging="360"/>
+      </w:pPr>
+    </w:lvl>
+    <w:lvl w:ilvl="8" w:tplc="040B001B" w:tentative="1">
+      <w:start w:val="1"/>
+      <w:numFmt w:val="lowerRoman"/>
+      <w:lvlText w:val="%9."/>
+      <w:lvlJc w:val="right"/>
+      <w:pPr>
+        <w:ind w:left="6480" w:hanging="180"/>
+      </w:pPr>
+    </w:lvl>
+  </w:abstractNum>
   <w:num w:numId="1">
     <w:abstractNumId w:val="0"/>
   </w:num>
   <w:num w:numId="2">
-    <w:abstractNumId w:val="2"/>
+    <w:abstractNumId w:val="3"/>
   </w:num>
   <w:num w:numId="3">
     <w:abstractNumId w:val="1"/>
+  </w:num>
+  <w:num w:numId="4">
+    <w:abstractNumId w:val="2"/>
   </w:num>
 </w:numbering>
 </file>
@@ -4334,15 +4019,15 @@
     <w:lsdException w:name="Unresolved Mention" w:semiHidden="1" w:unhideWhenUsed="1"/>
     <w:lsdException w:name="Smart Link" w:semiHidden="1" w:unhideWhenUsed="1"/>
   </w:latentStyles>
-  <w:style w:type="paragraph" w:default="1" w:styleId="Normaali">
+  <w:style w:type="paragraph" w:default="1" w:styleId="Normal">
     <w:name w:val="Normal"/>
     <w:qFormat/>
   </w:style>
-  <w:style w:type="paragraph" w:styleId="Otsikko1">
+  <w:style w:type="paragraph" w:styleId="Heading1">
     <w:name w:val="heading 1"/>
-    <w:basedOn w:val="Normaali"/>
-    <w:next w:val="Normaali"/>
-    <w:link w:val="Otsikko1Char"/>
+    <w:basedOn w:val="Normal"/>
+    <w:next w:val="Normal"/>
+    <w:link w:val="Heading1Char"/>
     <w:uiPriority w:val="9"/>
     <w:qFormat/>
     <w:rsid w:val="005A7DC3"/>
@@ -4359,11 +4044,11 @@
       <w:szCs w:val="32"/>
     </w:rPr>
   </w:style>
-  <w:style w:type="paragraph" w:styleId="Otsikko2">
+  <w:style w:type="paragraph" w:styleId="Heading2">
     <w:name w:val="heading 2"/>
-    <w:basedOn w:val="Normaali"/>
-    <w:next w:val="Normaali"/>
-    <w:link w:val="Otsikko2Char"/>
+    <w:basedOn w:val="Normal"/>
+    <w:next w:val="Normal"/>
+    <w:link w:val="Heading2Char"/>
     <w:uiPriority w:val="9"/>
     <w:unhideWhenUsed/>
     <w:qFormat/>
@@ -4381,12 +4066,13 @@
       <w:szCs w:val="26"/>
     </w:rPr>
   </w:style>
-  <w:style w:type="character" w:default="1" w:styleId="Kappaleenoletusfontti">
+  <w:style w:type="character" w:default="1" w:styleId="DefaultParagraphFont">
     <w:name w:val="Default Paragraph Font"/>
     <w:uiPriority w:val="1"/>
+    <w:semiHidden/>
     <w:unhideWhenUsed/>
   </w:style>
-  <w:style w:type="table" w:default="1" w:styleId="Normaalitaulukko">
+  <w:style w:type="table" w:default="1" w:styleId="TableNormal">
     <w:name w:val="Normal Table"/>
     <w:uiPriority w:val="99"/>
     <w:semiHidden/>
@@ -4401,16 +4087,16 @@
       </w:tblCellMar>
     </w:tblPr>
   </w:style>
-  <w:style w:type="numbering" w:default="1" w:styleId="Eiluetteloa">
+  <w:style w:type="numbering" w:default="1" w:styleId="NoList">
     <w:name w:val="No List"/>
     <w:uiPriority w:val="99"/>
     <w:semiHidden/>
     <w:unhideWhenUsed/>
   </w:style>
-  <w:style w:type="character" w:customStyle="1" w:styleId="Otsikko1Char">
-    <w:name w:val="Otsikko 1 Char"/>
-    <w:basedOn w:val="Kappaleenoletusfontti"/>
-    <w:link w:val="Otsikko1"/>
+  <w:style w:type="character" w:customStyle="1" w:styleId="Heading1Char">
+    <w:name w:val="Heading 1 Char"/>
+    <w:basedOn w:val="DefaultParagraphFont"/>
+    <w:link w:val="Heading1"/>
     <w:uiPriority w:val="9"/>
     <w:rsid w:val="005A7DC3"/>
     <w:rPr>
@@ -4420,9 +4106,9 @@
       <w:szCs w:val="32"/>
     </w:rPr>
   </w:style>
-  <w:style w:type="paragraph" w:styleId="Luettelokappale">
+  <w:style w:type="paragraph" w:styleId="ListParagraph">
     <w:name w:val="List Paragraph"/>
-    <w:basedOn w:val="Normaali"/>
+    <w:basedOn w:val="Normal"/>
     <w:uiPriority w:val="34"/>
     <w:qFormat/>
     <w:rsid w:val="005A7DC3"/>
@@ -4431,10 +4117,10 @@
       <w:contextualSpacing/>
     </w:pPr>
   </w:style>
-  <w:style w:type="character" w:customStyle="1" w:styleId="Otsikko2Char">
-    <w:name w:val="Otsikko 2 Char"/>
-    <w:basedOn w:val="Kappaleenoletusfontti"/>
-    <w:link w:val="Otsikko2"/>
+  <w:style w:type="character" w:customStyle="1" w:styleId="Heading2Char">
+    <w:name w:val="Heading 2 Char"/>
+    <w:basedOn w:val="DefaultParagraphFont"/>
+    <w:link w:val="Heading2"/>
     <w:uiPriority w:val="9"/>
     <w:rsid w:val="00382E51"/>
     <w:rPr>
@@ -4444,9 +4130,9 @@
       <w:szCs w:val="26"/>
     </w:rPr>
   </w:style>
-  <w:style w:type="table" w:styleId="TaulukkoRuudukko">
+  <w:style w:type="table" w:styleId="TableGrid">
     <w:name w:val="Table Grid"/>
-    <w:basedOn w:val="Normaalitaulukko"/>
+    <w:basedOn w:val="TableNormal"/>
     <w:uiPriority w:val="39"/>
     <w:rsid w:val="005C4BCE"/>
     <w:pPr>
@@ -4463,10 +4149,10 @@
       </w:tblBorders>
     </w:tblPr>
   </w:style>
-  <w:style w:type="paragraph" w:styleId="Yltunniste">
+  <w:style w:type="paragraph" w:styleId="Header">
     <w:name w:val="header"/>
-    <w:basedOn w:val="Normaali"/>
-    <w:link w:val="YltunnisteChar"/>
+    <w:basedOn w:val="Normal"/>
+    <w:link w:val="HeaderChar"/>
     <w:uiPriority w:val="99"/>
     <w:unhideWhenUsed/>
     <w:rsid w:val="00D90437"/>
@@ -4478,17 +4164,17 @@
       <w:spacing w:after="0" w:line="240" w:lineRule="auto"/>
     </w:pPr>
   </w:style>
-  <w:style w:type="character" w:customStyle="1" w:styleId="YltunnisteChar">
-    <w:name w:val="Ylätunniste Char"/>
-    <w:basedOn w:val="Kappaleenoletusfontti"/>
-    <w:link w:val="Yltunniste"/>
+  <w:style w:type="character" w:customStyle="1" w:styleId="HeaderChar">
+    <w:name w:val="Header Char"/>
+    <w:basedOn w:val="DefaultParagraphFont"/>
+    <w:link w:val="Header"/>
     <w:uiPriority w:val="99"/>
     <w:rsid w:val="00D90437"/>
   </w:style>
-  <w:style w:type="paragraph" w:styleId="Alatunniste">
+  <w:style w:type="paragraph" w:styleId="Footer">
     <w:name w:val="footer"/>
-    <w:basedOn w:val="Normaali"/>
-    <w:link w:val="AlatunnisteChar"/>
+    <w:basedOn w:val="Normal"/>
+    <w:link w:val="FooterChar"/>
     <w:uiPriority w:val="99"/>
     <w:unhideWhenUsed/>
     <w:rsid w:val="00D90437"/>
@@ -4500,12 +4186,35 @@
       <w:spacing w:after="0" w:line="240" w:lineRule="auto"/>
     </w:pPr>
   </w:style>
-  <w:style w:type="character" w:customStyle="1" w:styleId="AlatunnisteChar">
-    <w:name w:val="Alatunniste Char"/>
-    <w:basedOn w:val="Kappaleenoletusfontti"/>
-    <w:link w:val="Alatunniste"/>
+  <w:style w:type="character" w:customStyle="1" w:styleId="FooterChar">
+    <w:name w:val="Footer Char"/>
+    <w:basedOn w:val="DefaultParagraphFont"/>
+    <w:link w:val="Footer"/>
     <w:uiPriority w:val="99"/>
     <w:rsid w:val="00D90437"/>
+  </w:style>
+  <w:style w:type="character" w:styleId="Hyperlink">
+    <w:name w:val="Hyperlink"/>
+    <w:basedOn w:val="DefaultParagraphFont"/>
+    <w:uiPriority w:val="99"/>
+    <w:unhideWhenUsed/>
+    <w:rsid w:val="00735CC0"/>
+    <w:rPr>
+      <w:color w:val="0563C1" w:themeColor="hyperlink"/>
+      <w:u w:val="single"/>
+    </w:rPr>
+  </w:style>
+  <w:style w:type="character" w:styleId="UnresolvedMention">
+    <w:name w:val="Unresolved Mention"/>
+    <w:basedOn w:val="DefaultParagraphFont"/>
+    <w:uiPriority w:val="99"/>
+    <w:semiHidden/>
+    <w:unhideWhenUsed/>
+    <w:rsid w:val="00735CC0"/>
+    <w:rPr>
+      <w:color w:val="605E5C"/>
+      <w:shd w:val="clear" w:color="auto" w:fill="E1DFDD"/>
+    </w:rPr>
   </w:style>
 </w:styles>
 </file>

</xml_diff>